<commit_message>
modification spec, ajout d'exclusion et rentabilité
</commit_message>
<xml_diff>
--- a/LIVRABLE-1/Analyse fonctionnelle du besoin/Specifications Fonctionnelles.docx
+++ b/LIVRABLE-1/Analyse fonctionnelle du besoin/Specifications Fonctionnelles.docx
@@ -771,10 +771,12 @@
         </mc:AlternateContent>
       </w:r>
       <w:proofErr w:type="spellStart"/>
+      <w:proofErr w:type="gramStart"/>
       <w:r>
         <w:t>qqqqq</w:t>
       </w:r>
       <w:proofErr w:type="spellEnd"/>
+      <w:proofErr w:type="gramEnd"/>
     </w:p>
     <w:p/>
     <w:sdt>
@@ -5078,10 +5080,7 @@
         </w:sectPr>
       </w:pPr>
     </w:p>
-    <w:p>
-      <w:bookmarkStart w:id="13" w:name="_GoBack"/>
-      <w:bookmarkEnd w:id="13"/>
-    </w:p>
+    <w:p/>
     <w:p/>
     <w:p>
       <w:pPr>
@@ -5091,11 +5090,11 @@
           <w:numId w:val="6"/>
         </w:numPr>
       </w:pPr>
-      <w:bookmarkStart w:id="14" w:name="_Toc4658403"/>
+      <w:bookmarkStart w:id="13" w:name="_Toc4658403"/>
       <w:r>
         <w:t>WBS</w:t>
       </w:r>
-      <w:bookmarkEnd w:id="14"/>
+      <w:bookmarkEnd w:id="13"/>
     </w:p>
     <w:p>
       <w:pPr>
@@ -5103,6 +5102,9 @@
         <w:ind w:left="720"/>
       </w:pPr>
       <w:r>
+        <w:rPr>
+          <w:noProof/>
+        </w:rPr>
         <w:drawing>
           <wp:anchor distT="0" distB="0" distL="114300" distR="114300" simplePos="0" relativeHeight="251686912" behindDoc="1" locked="0" layoutInCell="1" allowOverlap="1" wp14:anchorId="58FA0805" wp14:editId="34A644E4">
             <wp:simplePos x="0" y="0"/>
@@ -5269,12 +5271,12 @@
           <w:numId w:val="6"/>
         </w:numPr>
       </w:pPr>
-      <w:bookmarkStart w:id="15" w:name="_Toc4658404"/>
+      <w:bookmarkStart w:id="14" w:name="_Toc4658404"/>
       <w:r>
         <w:lastRenderedPageBreak/>
         <w:t>Analyse des risques</w:t>
       </w:r>
-      <w:bookmarkEnd w:id="15"/>
+      <w:bookmarkEnd w:id="14"/>
     </w:p>
     <w:p>
       <w:pPr>
@@ -5284,14 +5286,14 @@
           <w:numId w:val="22"/>
         </w:numPr>
       </w:pPr>
-      <w:bookmarkStart w:id="16" w:name="_Toc4658405"/>
+      <w:bookmarkStart w:id="15" w:name="_Toc4658405"/>
       <w:r>
         <w:t>SWOT</w:t>
       </w:r>
-      <w:bookmarkEnd w:id="16"/>
-    </w:p>
-    <w:p>
-      <w:bookmarkStart w:id="17" w:name="_Toc516249227"/>
+      <w:bookmarkEnd w:id="15"/>
+    </w:p>
+    <w:p>
+      <w:bookmarkStart w:id="16" w:name="_Toc516249227"/>
       <w:r>
         <w:rPr>
           <w:noProof/>
@@ -5370,12 +5372,12 @@
           <w:numId w:val="22"/>
         </w:numPr>
       </w:pPr>
-      <w:bookmarkStart w:id="18" w:name="_Toc4658406"/>
+      <w:bookmarkStart w:id="17" w:name="_Toc4658406"/>
       <w:r>
         <w:t>Tableau des risques</w:t>
       </w:r>
+      <w:bookmarkEnd w:id="16"/>
       <w:bookmarkEnd w:id="17"/>
-      <w:bookmarkEnd w:id="18"/>
     </w:p>
     <w:p>
       <w:r>
@@ -5463,8 +5465,8 @@
       <w:pPr>
         <w:pStyle w:val="Titre2"/>
       </w:pPr>
-      <w:bookmarkStart w:id="19" w:name="_Toc4507654"/>
-      <w:bookmarkStart w:id="20" w:name="_Toc4658407"/>
+      <w:bookmarkStart w:id="18" w:name="_Toc4507654"/>
+      <w:bookmarkStart w:id="19" w:name="_Toc4658407"/>
       <w:r>
         <w:rPr>
           <w:noProof/>
@@ -5534,8 +5536,8 @@
           </wp:anchor>
         </w:drawing>
       </w:r>
+      <w:bookmarkEnd w:id="18"/>
       <w:bookmarkEnd w:id="19"/>
-      <w:bookmarkEnd w:id="20"/>
     </w:p>
     <w:p>
       <w:pPr>
@@ -5555,12 +5557,91 @@
           <w:numId w:val="6"/>
         </w:numPr>
       </w:pPr>
-      <w:bookmarkStart w:id="21" w:name="_Toc4658408"/>
+      <w:bookmarkStart w:id="20" w:name="_Toc4658408"/>
       <w:r>
         <w:lastRenderedPageBreak/>
+        <w:t>Rentabilité du projet</w:t>
+      </w:r>
+    </w:p>
+    <w:p>
+      <w:r>
+        <w:t xml:space="preserve">Chiffre d’affaire actuel : 200 millions d’euros. </w:t>
+      </w:r>
+    </w:p>
+    <w:p>
+      <w:r>
+        <w:t>Chiffre d’affaire des maisons modulaires = 15% du chiffre d’affaire donc 30 millions d’euros.</w:t>
+      </w:r>
+    </w:p>
+    <w:p>
+      <w:r>
+        <w:t xml:space="preserve">La société </w:t>
+      </w:r>
+      <w:proofErr w:type="spellStart"/>
+      <w:r>
+        <w:t>Madera</w:t>
+      </w:r>
+      <w:proofErr w:type="spellEnd"/>
+      <w:r>
+        <w:t xml:space="preserve"> souhaite tripler leur vente de maison modulaire donc obtenir un total de 90 millions d’euros</w:t>
+      </w:r>
+      <w:r>
+        <w:t xml:space="preserve"> en 5 ans maximum</w:t>
+      </w:r>
+      <w:r>
+        <w:t xml:space="preserve">. </w:t>
+      </w:r>
+    </w:p>
+    <w:p>
+      <w:pPr>
+        <w:pStyle w:val="Titre2"/>
+        <w:numPr>
+          <w:ilvl w:val="0"/>
+          <w:numId w:val="6"/>
+        </w:numPr>
+      </w:pPr>
+      <w:r>
+        <w:t>Liste d’exclusions</w:t>
+      </w:r>
+    </w:p>
+    <w:p>
+      <w:pPr>
+        <w:ind w:firstLine="360"/>
+      </w:pPr>
+      <w:r>
+        <w:t>Le projet est destiné à gérer uniquement la création de plan de maison modulaire, la génération et l’évolution de l’état des devis de celle-ci.</w:t>
+      </w:r>
+    </w:p>
+    <w:p>
+      <w:pPr>
+        <w:ind w:firstLine="360"/>
+      </w:pPr>
+      <w:r>
+        <w:t xml:space="preserve">De ce fait, toute la partie paiement, génération de factures ne sera pas géré dans le projet </w:t>
+      </w:r>
+      <w:proofErr w:type="spellStart"/>
+      <w:r>
+        <w:t>Madera</w:t>
+      </w:r>
+      <w:proofErr w:type="spellEnd"/>
+      <w:r>
+        <w:t xml:space="preserve">. </w:t>
+      </w:r>
+    </w:p>
+    <w:p>
+      <w:pPr>
+        <w:pStyle w:val="Titre2"/>
+        <w:numPr>
+          <w:ilvl w:val="0"/>
+          <w:numId w:val="6"/>
+        </w:numPr>
+      </w:pPr>
+      <w:bookmarkStart w:id="21" w:name="_GoBack"/>
+      <w:bookmarkEnd w:id="21"/>
+      <w:r>
         <w:t>Gestion du système documentaire</w:t>
       </w:r>
-      <w:bookmarkEnd w:id="21"/>
+      <w:bookmarkEnd w:id="20"/>
     </w:p>
     <w:p>
       <w:r>
@@ -5627,6 +5708,7 @@
         <w:rPr>
           <w:noProof/>
         </w:rPr>
+        <w:lastRenderedPageBreak/>
         <w:drawing>
           <wp:inline distT="0" distB="0" distL="0" distR="0" wp14:anchorId="409BFEED" wp14:editId="3B8FA2D0">
             <wp:extent cx="5760720" cy="3245485"/>
@@ -5701,7 +5783,6 @@
       </w:pPr>
       <w:bookmarkStart w:id="24" w:name="_Toc4658411"/>
       <w:r>
-        <w:lastRenderedPageBreak/>
         <w:t>Convention de nommage</w:t>
       </w:r>
       <w:bookmarkEnd w:id="24"/>
@@ -5787,6 +5868,7 @@
       </w:pPr>
       <w:bookmarkStart w:id="25" w:name="_Toc4658412"/>
       <w:r>
+        <w:lastRenderedPageBreak/>
         <w:t>Produit</w:t>
       </w:r>
       <w:bookmarkEnd w:id="25"/>
@@ -8762,7 +8844,7 @@
       </w:pPr>
     </w:pPrDefault>
   </w:docDefaults>
-  <w:latentStyles w:defLockedState="0" w:defUIPriority="99" w:defSemiHidden="0" w:defUnhideWhenUsed="0" w:defQFormat="0" w:count="376">
+  <w:latentStyles w:defLockedState="0" w:defUIPriority="99" w:defSemiHidden="0" w:defUnhideWhenUsed="0" w:defQFormat="0" w:count="375">
     <w:lsdException w:name="Normal" w:uiPriority="0" w:qFormat="1"/>
     <w:lsdException w:name="heading 1" w:uiPriority="9" w:qFormat="1"/>
     <w:lsdException w:name="heading 2" w:semiHidden="1" w:uiPriority="9" w:unhideWhenUsed="1" w:qFormat="1"/>
@@ -9138,7 +9220,6 @@
     <w:lsdException w:name="Smart Hyperlink" w:semiHidden="1" w:unhideWhenUsed="1"/>
     <w:lsdException w:name="Hashtag" w:semiHidden="1" w:unhideWhenUsed="1"/>
     <w:lsdException w:name="Unresolved Mention" w:semiHidden="1" w:unhideWhenUsed="1"/>
-    <w:lsdException w:name="Smart Link" w:semiHidden="1" w:unhideWhenUsed="1"/>
   </w:latentStyles>
   <w:style w:type="paragraph" w:default="1" w:styleId="Normal">
     <w:name w:val="Normal"/>
@@ -9799,7 +9880,7 @@
 </file>
 
 <file path=customXml/itemProps1.xml><?xml version="1.0" encoding="utf-8"?>
-<ds:datastoreItem xmlns:ds="http://schemas.openxmlformats.org/officeDocument/2006/customXml" ds:itemID="{7964B681-5638-E64A-B7D1-1C7DAF7DFBF4}">
+<ds:datastoreItem xmlns:ds="http://schemas.openxmlformats.org/officeDocument/2006/customXml" ds:itemID="{B22343B8-CF36-4D22-91E0-2260CD6ABC40}">
   <ds:schemaRefs>
     <ds:schemaRef ds:uri="http://schemas.openxmlformats.org/officeDocument/2006/bibliography"/>
   </ds:schemaRefs>

</xml_diff>